<commit_message>
analisi descrittiva 1 correzzione
</commit_message>
<xml_diff>
--- a/esameword.docx
+++ b/esameword.docx
@@ -316,12 +316,20 @@
           <w:sz w:val="24"/>
           <w:szCs w:val="24"/>
         </w:rPr>
-        <w:t xml:space="preserve"> creato un ciclo che controllasse la presenza di tali valori. Tutti i valori NA sono stati cancellati definitivamente dal dataset con la funzione ‘dataset &lt;- </w:t>
-      </w:r>
-      <w:proofErr w:type="spellStart"/>
-      <w:r>
-        <w:rPr>
-          <w:rFonts w:ascii="Helvetica" w:hAnsi="Helvetica"/>
+        <w:t xml:space="preserve"> creato un ciclo che controllasse la presenza di tali valori. Tutti i valori NA sono stati cancellati definitivamente dal dataset con la funzione ‘</w:t>
+      </w:r>
+      <w:r>
+        <w:rPr>
+          <w:rFonts w:ascii="Consolas" w:hAnsi="Consolas"/>
+          <w:sz w:val="24"/>
+          <w:szCs w:val="24"/>
+        </w:rPr>
+        <w:t xml:space="preserve">dataset &lt;- </w:t>
+      </w:r>
+      <w:proofErr w:type="spellStart"/>
+      <w:r>
+        <w:rPr>
+          <w:rFonts w:ascii="Consolas" w:hAnsi="Consolas"/>
           <w:sz w:val="24"/>
           <w:szCs w:val="24"/>
         </w:rPr>
@@ -330,11 +338,19 @@
       <w:proofErr w:type="spellEnd"/>
       <w:r>
         <w:rPr>
-          <w:rFonts w:ascii="Helvetica" w:hAnsi="Helvetica"/>
-          <w:sz w:val="24"/>
-          <w:szCs w:val="24"/>
-        </w:rPr>
-        <w:t xml:space="preserve"> (dataset)’.</w:t>
+          <w:rFonts w:ascii="Consolas" w:hAnsi="Consolas"/>
+          <w:sz w:val="24"/>
+          <w:szCs w:val="24"/>
+        </w:rPr>
+        <w:t xml:space="preserve"> (dataset)</w:t>
+      </w:r>
+      <w:r>
+        <w:rPr>
+          <w:rFonts w:ascii="Helvetica" w:hAnsi="Helvetica"/>
+          <w:sz w:val="24"/>
+          <w:szCs w:val="24"/>
+        </w:rPr>
+        <w:t>’.</w:t>
       </w:r>
     </w:p>
     <w:p>
@@ -398,7 +414,7 @@
       <w:proofErr w:type="spellStart"/>
       <w:r>
         <w:rPr>
-          <w:rFonts w:ascii="Helvetica" w:hAnsi="Helvetica"/>
+          <w:rFonts w:ascii="Consolas" w:hAnsi="Consolas"/>
           <w:sz w:val="24"/>
           <w:szCs w:val="24"/>
         </w:rPr>
@@ -407,11 +423,19 @@
       <w:proofErr w:type="spellEnd"/>
       <w:r>
         <w:rPr>
-          <w:rFonts w:ascii="Helvetica" w:hAnsi="Helvetica"/>
-          <w:sz w:val="24"/>
-          <w:szCs w:val="24"/>
-        </w:rPr>
-        <w:t>(dataset)’</w:t>
+          <w:rFonts w:ascii="Consolas" w:hAnsi="Consolas"/>
+          <w:sz w:val="24"/>
+          <w:szCs w:val="24"/>
+        </w:rPr>
+        <w:t>(dataset)</w:t>
+      </w:r>
+      <w:r>
+        <w:rPr>
+          <w:rFonts w:ascii="Helvetica" w:hAnsi="Helvetica"/>
+          <w:sz w:val="24"/>
+          <w:szCs w:val="24"/>
+        </w:rPr>
+        <w:t>’</w:t>
       </w:r>
       <w:r>
         <w:rPr>
@@ -452,7 +476,23 @@
           <w:sz w:val="24"/>
           <w:szCs w:val="24"/>
         </w:rPr>
-        <w:t xml:space="preserve"> attraverso la funzione ‘subset ()’</w:t>
+        <w:t xml:space="preserve"> attraverso la funzione ‘</w:t>
+      </w:r>
+      <w:r>
+        <w:rPr>
+          <w:rFonts w:ascii="Consolas" w:hAnsi="Consolas"/>
+          <w:sz w:val="24"/>
+          <w:szCs w:val="24"/>
+        </w:rPr>
+        <w:t>subset ()</w:t>
+      </w:r>
+      <w:r>
+        <w:rPr>
+          <w:rFonts w:ascii="Helvetica" w:hAnsi="Helvetica"/>
+          <w:sz w:val="24"/>
+          <w:szCs w:val="24"/>
+        </w:rPr>
+        <w:t>’</w:t>
       </w:r>
       <w:r>
         <w:rPr>
@@ -583,7 +623,7 @@
       <w:proofErr w:type="spellStart"/>
       <w:r>
         <w:rPr>
-          <w:rFonts w:ascii="Helvetica" w:hAnsi="Helvetica"/>
+          <w:rFonts w:ascii="Consolas" w:hAnsi="Consolas"/>
           <w:sz w:val="24"/>
           <w:szCs w:val="24"/>
         </w:rPr>
@@ -592,11 +632,19 @@
       <w:proofErr w:type="spellEnd"/>
       <w:r>
         <w:rPr>
-          <w:rFonts w:ascii="Helvetica" w:hAnsi="Helvetica"/>
-          <w:sz w:val="24"/>
-          <w:szCs w:val="24"/>
-        </w:rPr>
-        <w:t>(dataset)’</w:t>
+          <w:rFonts w:ascii="Consolas" w:hAnsi="Consolas"/>
+          <w:sz w:val="24"/>
+          <w:szCs w:val="24"/>
+        </w:rPr>
+        <w:t>(dataset)</w:t>
+      </w:r>
+      <w:r>
+        <w:rPr>
+          <w:rFonts w:ascii="Helvetica" w:hAnsi="Helvetica"/>
+          <w:sz w:val="24"/>
+          <w:szCs w:val="24"/>
+        </w:rPr>
+        <w:t>’</w:t>
       </w:r>
       <w:r>
         <w:rPr>
@@ -612,7 +660,15 @@
           <w:sz w:val="24"/>
           <w:szCs w:val="24"/>
         </w:rPr>
-        <w:t>con la funzione ‘names(dataset)[names(dataset) == "vecchio"] &lt;- "nuovo"</w:t>
+        <w:t>con la funzione ‘</w:t>
+      </w:r>
+      <w:r>
+        <w:rPr>
+          <w:rFonts w:ascii="Consolas" w:hAnsi="Consolas"/>
+          <w:sz w:val="24"/>
+          <w:szCs w:val="24"/>
+        </w:rPr>
+        <w:t>names(dataset)[names(dataset) == "vecchio"] &lt;- "nuovo"</w:t>
       </w:r>
       <w:proofErr w:type="gramStart"/>
       <w:r>
@@ -5329,7 +5385,7 @@
       <w:proofErr w:type="spellStart"/>
       <w:r>
         <w:rPr>
-          <w:rFonts w:ascii="Helvetica" w:hAnsi="Helvetica"/>
+          <w:rFonts w:ascii="Consolas" w:hAnsi="Consolas"/>
           <w:sz w:val="24"/>
           <w:szCs w:val="24"/>
         </w:rPr>
@@ -5338,7 +5394,7 @@
       <w:proofErr w:type="spellEnd"/>
       <w:r>
         <w:rPr>
-          <w:rFonts w:ascii="Helvetica" w:hAnsi="Helvetica"/>
+          <w:rFonts w:ascii="Consolas" w:hAnsi="Consolas"/>
           <w:sz w:val="24"/>
           <w:szCs w:val="24"/>
         </w:rPr>
@@ -5347,7 +5403,7 @@
       <w:proofErr w:type="spellStart"/>
       <w:r>
         <w:rPr>
-          <w:rFonts w:ascii="Helvetica" w:hAnsi="Helvetica"/>
+          <w:rFonts w:ascii="Consolas" w:hAnsi="Consolas"/>
           <w:sz w:val="24"/>
           <w:szCs w:val="24"/>
         </w:rPr>
@@ -5356,7 +5412,7 @@
       <w:proofErr w:type="spellEnd"/>
       <w:r>
         <w:rPr>
-          <w:rFonts w:ascii="Helvetica" w:hAnsi="Helvetica"/>
+          <w:rFonts w:ascii="Consolas" w:hAnsi="Consolas"/>
           <w:sz w:val="24"/>
           <w:szCs w:val="24"/>
         </w:rPr>
@@ -5395,6 +5451,14 @@
         </w:rPr>
         <w:t>ggplo</w:t>
       </w:r>
+      <w:r>
+        <w:rPr>
+          <w:rFonts w:ascii="Helvetica" w:hAnsi="Helvetica"/>
+          <w:sz w:val="24"/>
+          <w:szCs w:val="24"/>
+        </w:rPr>
+        <w:t>t</w:t>
+      </w:r>
       <w:proofErr w:type="spellEnd"/>
       <w:r>
         <w:rPr>
@@ -5404,19 +5468,19 @@
         </w:rPr>
         <w:t xml:space="preserve"> la funzione diventa ‘</w:t>
       </w:r>
-      <w:proofErr w:type="spellStart"/>
-      <w:r>
-        <w:rPr>
-          <w:rFonts w:ascii="Helvetica" w:hAnsi="Helvetica"/>
-          <w:sz w:val="24"/>
-          <w:szCs w:val="24"/>
-        </w:rPr>
-        <w:t>hist_</w:t>
-      </w:r>
+      <w:r>
+        <w:rPr>
+          <w:rFonts w:ascii="Consolas" w:hAnsi="Consolas"/>
+          <w:sz w:val="24"/>
+          <w:szCs w:val="24"/>
+        </w:rPr>
+        <w:t xml:space="preserve">dataset %&gt;% </w:t>
+      </w:r>
+      <w:proofErr w:type="spellStart"/>
       <w:proofErr w:type="gramStart"/>
       <w:r>
         <w:rPr>
-          <w:rFonts w:ascii="Helvetica" w:hAnsi="Helvetica"/>
+          <w:rFonts w:ascii="Consolas" w:hAnsi="Consolas"/>
           <w:sz w:val="24"/>
           <w:szCs w:val="24"/>
         </w:rPr>
@@ -5425,38 +5489,117 @@
       <w:proofErr w:type="spellEnd"/>
       <w:r>
         <w:rPr>
-          <w:rFonts w:ascii="Helvetica" w:hAnsi="Helvetica"/>
+          <w:rFonts w:ascii="Consolas" w:hAnsi="Consolas"/>
           <w:sz w:val="24"/>
           <w:szCs w:val="24"/>
         </w:rPr>
         <w:t>(</w:t>
       </w:r>
+      <w:proofErr w:type="spellStart"/>
       <w:proofErr w:type="gramEnd"/>
       <w:r>
         <w:rPr>
-          <w:rFonts w:ascii="Helvetica" w:hAnsi="Helvetica"/>
-          <w:sz w:val="24"/>
-          <w:szCs w:val="24"/>
-        </w:rPr>
-        <w:t xml:space="preserve">dataset, </w:t>
-      </w:r>
-      <w:proofErr w:type="spellStart"/>
-      <w:r>
-        <w:rPr>
-          <w:rFonts w:ascii="Helvetica" w:hAnsi="Helvetica"/>
-          <w:sz w:val="24"/>
-          <w:szCs w:val="24"/>
-        </w:rPr>
-        <w:t>dataset$max_hr</w:t>
-      </w:r>
-      <w:proofErr w:type="spellEnd"/>
-      <w:r>
-        <w:rPr>
-          <w:rFonts w:ascii="Helvetica" w:hAnsi="Helvetica"/>
-          <w:sz w:val="24"/>
-          <w:szCs w:val="24"/>
-        </w:rPr>
-        <w:t>)’.</w:t>
+          <w:rFonts w:ascii="Consolas" w:hAnsi="Consolas"/>
+          <w:sz w:val="24"/>
+          <w:szCs w:val="24"/>
+        </w:rPr>
+        <w:t>aes</w:t>
+      </w:r>
+      <w:proofErr w:type="spellEnd"/>
+      <w:r>
+        <w:rPr>
+          <w:rFonts w:ascii="Consolas" w:hAnsi="Consolas"/>
+          <w:sz w:val="24"/>
+          <w:szCs w:val="24"/>
+        </w:rPr>
+        <w:t xml:space="preserve">(x, </w:t>
+      </w:r>
+      <w:proofErr w:type="spellStart"/>
+      <w:r>
+        <w:rPr>
+          <w:rFonts w:ascii="Consolas" w:hAnsi="Consolas"/>
+          <w:sz w:val="24"/>
+          <w:szCs w:val="24"/>
+        </w:rPr>
+        <w:t>fill</w:t>
+      </w:r>
+      <w:proofErr w:type="spellEnd"/>
+      <w:r>
+        <w:rPr>
+          <w:rFonts w:ascii="Consolas" w:hAnsi="Consolas"/>
+          <w:sz w:val="24"/>
+          <w:szCs w:val="24"/>
+        </w:rPr>
+        <w:t xml:space="preserve"> = f))</w:t>
+      </w:r>
+      <w:r>
+        <w:rPr>
+          <w:rFonts w:ascii="Consolas" w:hAnsi="Consolas"/>
+          <w:sz w:val="24"/>
+          <w:szCs w:val="24"/>
+        </w:rPr>
+        <w:t xml:space="preserve"> </w:t>
+      </w:r>
+      <w:r>
+        <w:rPr>
+          <w:rFonts w:ascii="Consolas" w:hAnsi="Consolas"/>
+          <w:sz w:val="24"/>
+          <w:szCs w:val="24"/>
+        </w:rPr>
+        <w:t>+</w:t>
+      </w:r>
+      <w:r>
+        <w:rPr>
+          <w:rFonts w:ascii="Consolas" w:hAnsi="Consolas"/>
+          <w:sz w:val="24"/>
+          <w:szCs w:val="24"/>
+        </w:rPr>
+        <w:t xml:space="preserve"> </w:t>
+      </w:r>
+      <w:proofErr w:type="spellStart"/>
+      <w:r>
+        <w:rPr>
+          <w:rFonts w:ascii="Consolas" w:hAnsi="Consolas"/>
+          <w:sz w:val="24"/>
+          <w:szCs w:val="24"/>
+        </w:rPr>
+        <w:t>geom_histogram</w:t>
+      </w:r>
+      <w:proofErr w:type="spellEnd"/>
+      <w:r>
+        <w:rPr>
+          <w:rFonts w:ascii="Consolas" w:hAnsi="Consolas"/>
+          <w:sz w:val="24"/>
+          <w:szCs w:val="24"/>
+        </w:rPr>
+        <w:t>()</w:t>
+      </w:r>
+      <w:r>
+        <w:rPr>
+          <w:rFonts w:ascii="Helvetica" w:hAnsi="Helvetica"/>
+          <w:sz w:val="24"/>
+          <w:szCs w:val="24"/>
+        </w:rPr>
+        <w:t>’</w:t>
+      </w:r>
+    </w:p>
+    <w:p>
+      <w:pPr>
+        <w:spacing w:line="360" w:lineRule="auto"/>
+        <w:jc w:val="both"/>
+        <w:rPr>
+          <w:rFonts w:ascii="Helvetica" w:hAnsi="Helvetica"/>
+          <w:sz w:val="24"/>
+          <w:szCs w:val="24"/>
+        </w:rPr>
+      </w:pPr>
+      <w:r>
+        <w:rPr>
+          <w:rFonts w:ascii="Helvetica" w:hAnsi="Helvetica"/>
+          <w:sz w:val="24"/>
+          <w:szCs w:val="24"/>
+        </w:rPr>
+        <w:t>’.</w:t>
       </w:r>
     </w:p>
     <w:p>
@@ -6309,6 +6452,7 @@
           <w:sz w:val="16"/>
           <w:szCs w:val="16"/>
         </w:rPr>
+        <w:lastRenderedPageBreak/>
         <w:t>[</w:t>
       </w:r>
       <w:proofErr w:type="spellStart"/>
@@ -6437,7 +6581,6 @@
           <w:sz w:val="24"/>
           <w:szCs w:val="24"/>
         </w:rPr>
-        <w:lastRenderedPageBreak/>
         <w:t>Oltre ad un istogramma, abbiamo utilizzato</w:t>
       </w:r>
       <w:r>
@@ -6949,318 +7092,352 @@
           <w:sz w:val="16"/>
           <w:szCs w:val="16"/>
         </w:rPr>
+        <w:t xml:space="preserve"> [</w:t>
+      </w:r>
+      <w:proofErr w:type="spellStart"/>
+      <w:proofErr w:type="gramEnd"/>
+      <w:r>
+        <w:rPr>
+          <w:rFonts w:ascii="Helvetica" w:hAnsi="Helvetica"/>
+          <w:i/>
+          <w:iCs/>
+          <w:sz w:val="16"/>
+          <w:szCs w:val="16"/>
+        </w:rPr>
+        <w:t>Hist</w:t>
+      </w:r>
+      <w:proofErr w:type="spellEnd"/>
+      <w:r>
+        <w:rPr>
+          <w:rFonts w:ascii="Helvetica" w:hAnsi="Helvetica"/>
+          <w:i/>
+          <w:iCs/>
+          <w:sz w:val="16"/>
+          <w:szCs w:val="16"/>
+        </w:rPr>
+        <w:t xml:space="preserve"> scarto </w:t>
+      </w:r>
+      <w:proofErr w:type="spellStart"/>
+      <w:r>
+        <w:rPr>
+          <w:rFonts w:ascii="Helvetica" w:hAnsi="Helvetica"/>
+          <w:i/>
+          <w:iCs/>
+          <w:sz w:val="16"/>
+          <w:szCs w:val="16"/>
+        </w:rPr>
+        <w:t>interquantile</w:t>
+      </w:r>
+      <w:proofErr w:type="spellEnd"/>
+      <w:r>
+        <w:rPr>
+          <w:rFonts w:ascii="Helvetica" w:hAnsi="Helvetica"/>
+          <w:i/>
+          <w:iCs/>
+          <w:sz w:val="16"/>
+          <w:szCs w:val="16"/>
+        </w:rPr>
+        <w:t xml:space="preserve"> img6]</w:t>
+      </w:r>
+    </w:p>
+    <w:p>
+      <w:pPr>
+        <w:spacing w:line="360" w:lineRule="auto"/>
+        <w:jc w:val="both"/>
+        <w:rPr>
+          <w:rFonts w:ascii="Helvetica" w:hAnsi="Helvetica"/>
+          <w:sz w:val="24"/>
+          <w:szCs w:val="24"/>
+        </w:rPr>
+      </w:pPr>
+    </w:p>
+    <w:p>
+      <w:pPr>
+        <w:spacing w:line="360" w:lineRule="auto"/>
+        <w:jc w:val="both"/>
+        <w:rPr>
+          <w:rFonts w:ascii="Helvetica" w:hAnsi="Helvetica"/>
+          <w:sz w:val="24"/>
+          <w:szCs w:val="24"/>
+        </w:rPr>
+      </w:pPr>
+      <w:r>
+        <w:rPr>
+          <w:rFonts w:ascii="Helvetica" w:hAnsi="Helvetica"/>
+          <w:sz w:val="24"/>
+          <w:szCs w:val="24"/>
+        </w:rPr>
+        <w:t xml:space="preserve">Ristampando a console il dataset, aggiornato e modificato, </w:t>
+      </w:r>
+      <w:r>
+        <w:rPr>
+          <w:rFonts w:ascii="Helvetica" w:hAnsi="Helvetica"/>
+          <w:sz w:val="24"/>
+          <w:szCs w:val="24"/>
+        </w:rPr>
+        <w:t>abbiamo</w:t>
+      </w:r>
+      <w:r>
+        <w:rPr>
+          <w:rFonts w:ascii="Helvetica" w:hAnsi="Helvetica"/>
+          <w:sz w:val="24"/>
+          <w:szCs w:val="24"/>
+        </w:rPr>
+        <w:t xml:space="preserve"> notato che è più consistente rispetto alla prima volta che </w:t>
+      </w:r>
+      <w:r>
+        <w:rPr>
+          <w:rFonts w:ascii="Helvetica" w:hAnsi="Helvetica"/>
+          <w:sz w:val="24"/>
+          <w:szCs w:val="24"/>
+        </w:rPr>
+        <w:t>l’</w:t>
+      </w:r>
+      <w:r>
+        <w:rPr>
+          <w:rFonts w:ascii="Helvetica" w:hAnsi="Helvetica"/>
+          <w:sz w:val="24"/>
+          <w:szCs w:val="24"/>
+        </w:rPr>
+        <w:t>a</w:t>
+      </w:r>
+      <w:r>
+        <w:rPr>
+          <w:rFonts w:ascii="Helvetica" w:hAnsi="Helvetica"/>
+          <w:sz w:val="24"/>
+          <w:szCs w:val="24"/>
+        </w:rPr>
+        <w:t>vevamo</w:t>
+      </w:r>
+      <w:r>
+        <w:rPr>
+          <w:rFonts w:ascii="Helvetica" w:hAnsi="Helvetica"/>
+          <w:sz w:val="24"/>
+          <w:szCs w:val="24"/>
+        </w:rPr>
+        <w:t xml:space="preserve"> visualizzato</w:t>
+      </w:r>
+      <w:r>
+        <w:rPr>
+          <w:rFonts w:ascii="Helvetica" w:hAnsi="Helvetica"/>
+          <w:sz w:val="24"/>
+          <w:szCs w:val="24"/>
+        </w:rPr>
+        <w:t xml:space="preserve">; </w:t>
+      </w:r>
+      <w:proofErr w:type="gramStart"/>
+      <w:r>
+        <w:rPr>
+          <w:rFonts w:ascii="Helvetica" w:hAnsi="Helvetica"/>
+          <w:sz w:val="24"/>
+          <w:szCs w:val="24"/>
+        </w:rPr>
+        <w:t>tuttavia</w:t>
+      </w:r>
+      <w:proofErr w:type="gramEnd"/>
+      <w:r>
+        <w:rPr>
+          <w:rFonts w:ascii="Helvetica" w:hAnsi="Helvetica"/>
+          <w:sz w:val="24"/>
+          <w:szCs w:val="24"/>
+        </w:rPr>
+        <w:t xml:space="preserve"> ci sono ancora delle modifiche da apportare. </w:t>
+      </w:r>
+      <w:r>
+        <w:rPr>
+          <w:rFonts w:ascii="Helvetica" w:hAnsi="Helvetica"/>
+          <w:sz w:val="24"/>
+          <w:szCs w:val="24"/>
+        </w:rPr>
+        <w:t>Abbiamo q</w:t>
+      </w:r>
+      <w:r>
+        <w:rPr>
+          <w:rFonts w:ascii="Helvetica" w:hAnsi="Helvetica"/>
+          <w:sz w:val="24"/>
+          <w:szCs w:val="24"/>
+        </w:rPr>
+        <w:t xml:space="preserve">uindi </w:t>
+      </w:r>
+      <w:r>
+        <w:rPr>
+          <w:rFonts w:ascii="Helvetica" w:hAnsi="Helvetica"/>
+          <w:sz w:val="24"/>
+          <w:szCs w:val="24"/>
+        </w:rPr>
+        <w:t xml:space="preserve">impostato </w:t>
+      </w:r>
+      <w:r>
+        <w:rPr>
+          <w:rFonts w:ascii="Helvetica" w:hAnsi="Helvetica"/>
+          <w:sz w:val="24"/>
+          <w:szCs w:val="24"/>
+        </w:rPr>
+        <w:t xml:space="preserve">sull’attributo </w:t>
+      </w:r>
+      <w:proofErr w:type="spellStart"/>
+      <w:r>
+        <w:rPr>
+          <w:rFonts w:ascii="Helvetica" w:hAnsi="Helvetica"/>
+          <w:sz w:val="24"/>
+          <w:szCs w:val="24"/>
+        </w:rPr>
+        <w:t>age</w:t>
+      </w:r>
+      <w:proofErr w:type="spellEnd"/>
+      <w:r>
+        <w:rPr>
+          <w:rFonts w:ascii="Helvetica" w:hAnsi="Helvetica"/>
+          <w:sz w:val="24"/>
+          <w:szCs w:val="24"/>
+        </w:rPr>
+        <w:t xml:space="preserve"> un controllo che non permettesse di inserire valori inferiori a 0 o superiori di 120</w:t>
+      </w:r>
+      <w:r>
+        <w:rPr>
+          <w:rFonts w:ascii="Helvetica" w:hAnsi="Helvetica"/>
+          <w:sz w:val="24"/>
+          <w:szCs w:val="24"/>
+        </w:rPr>
+        <w:t>; mentre</w:t>
+      </w:r>
+      <w:r>
+        <w:rPr>
+          <w:rFonts w:ascii="Helvetica" w:hAnsi="Helvetica"/>
+          <w:sz w:val="24"/>
+          <w:szCs w:val="24"/>
+        </w:rPr>
+        <w:t xml:space="preserve"> sull’attributo </w:t>
+      </w:r>
+      <w:proofErr w:type="spellStart"/>
+      <w:r>
+        <w:rPr>
+          <w:rFonts w:ascii="Helvetica" w:hAnsi="Helvetica"/>
+          <w:sz w:val="24"/>
+          <w:szCs w:val="24"/>
+        </w:rPr>
+        <w:t>rest_bp</w:t>
+      </w:r>
+      <w:proofErr w:type="spellEnd"/>
+      <w:r>
+        <w:rPr>
+          <w:rFonts w:ascii="Helvetica" w:hAnsi="Helvetica"/>
+          <w:sz w:val="24"/>
+          <w:szCs w:val="24"/>
+        </w:rPr>
+        <w:t xml:space="preserve">, </w:t>
+      </w:r>
+      <w:r>
+        <w:rPr>
+          <w:rFonts w:ascii="Helvetica" w:hAnsi="Helvetica"/>
+          <w:sz w:val="24"/>
+          <w:szCs w:val="24"/>
+        </w:rPr>
+        <w:t>abbiamo</w:t>
+      </w:r>
+      <w:r>
+        <w:rPr>
+          <w:rFonts w:ascii="Helvetica" w:hAnsi="Helvetica"/>
+          <w:sz w:val="24"/>
+          <w:szCs w:val="24"/>
+        </w:rPr>
+        <w:t xml:space="preserve"> inserito un range che va da 70 a 150 per la pressione sanguigna a riposo. </w:t>
+      </w:r>
+      <w:r>
+        <w:rPr>
+          <w:rFonts w:ascii="Helvetica" w:hAnsi="Helvetica"/>
+          <w:sz w:val="24"/>
+          <w:szCs w:val="24"/>
+        </w:rPr>
+        <w:t xml:space="preserve">Al termine di </w:t>
+      </w:r>
+      <w:r>
+        <w:rPr>
+          <w:rFonts w:ascii="Helvetica" w:hAnsi="Helvetica"/>
+          <w:sz w:val="24"/>
+          <w:szCs w:val="24"/>
+        </w:rPr>
+        <w:t xml:space="preserve">queste modifiche </w:t>
+      </w:r>
+      <w:r>
+        <w:rPr>
+          <w:rFonts w:ascii="Helvetica" w:hAnsi="Helvetica"/>
+          <w:sz w:val="24"/>
+          <w:szCs w:val="24"/>
+        </w:rPr>
+        <w:t>abbiamo</w:t>
+      </w:r>
+      <w:r>
+        <w:rPr>
+          <w:rFonts w:ascii="Helvetica" w:hAnsi="Helvetica"/>
+          <w:sz w:val="24"/>
+          <w:szCs w:val="24"/>
+        </w:rPr>
+        <w:t xml:space="preserve"> ristampato il dataset</w:t>
+      </w:r>
+      <w:r>
+        <w:rPr>
+          <w:rFonts w:ascii="Helvetica" w:hAnsi="Helvetica"/>
+          <w:sz w:val="24"/>
+          <w:szCs w:val="24"/>
+        </w:rPr>
         <w:t xml:space="preserve"> </w:t>
       </w:r>
       <w:r>
         <w:rPr>
           <w:rFonts w:ascii="Helvetica" w:hAnsi="Helvetica"/>
-          <w:i/>
-          <w:iCs/>
-          <w:sz w:val="16"/>
-          <w:szCs w:val="16"/>
-        </w:rPr>
-        <w:t>[</w:t>
-      </w:r>
-      <w:proofErr w:type="spellStart"/>
-      <w:proofErr w:type="gramEnd"/>
-      <w:r>
-        <w:rPr>
-          <w:rFonts w:ascii="Helvetica" w:hAnsi="Helvetica"/>
-          <w:i/>
-          <w:iCs/>
-          <w:sz w:val="16"/>
-          <w:szCs w:val="16"/>
-        </w:rPr>
-        <w:t>H</w:t>
-      </w:r>
-      <w:r>
-        <w:rPr>
-          <w:rFonts w:ascii="Helvetica" w:hAnsi="Helvetica"/>
-          <w:i/>
-          <w:iCs/>
-          <w:sz w:val="16"/>
-          <w:szCs w:val="16"/>
-        </w:rPr>
-        <w:t>ist</w:t>
-      </w:r>
-      <w:proofErr w:type="spellEnd"/>
-      <w:r>
-        <w:rPr>
-          <w:rFonts w:ascii="Helvetica" w:hAnsi="Helvetica"/>
-          <w:i/>
-          <w:iCs/>
-          <w:sz w:val="16"/>
-          <w:szCs w:val="16"/>
+          <w:sz w:val="24"/>
+          <w:szCs w:val="24"/>
+        </w:rPr>
+        <w:t>abbiamo</w:t>
+      </w:r>
+      <w:r>
+        <w:rPr>
+          <w:rFonts w:ascii="Helvetica" w:hAnsi="Helvetica"/>
+          <w:sz w:val="24"/>
+          <w:szCs w:val="24"/>
+        </w:rPr>
+        <w:t xml:space="preserve"> stabilito che non ci fossero più modifiche da apportare </w:t>
+      </w:r>
+      <w:r>
+        <w:rPr>
+          <w:rFonts w:ascii="Helvetica" w:hAnsi="Helvetica"/>
+          <w:sz w:val="24"/>
+          <w:szCs w:val="24"/>
+        </w:rPr>
+        <w:t xml:space="preserve">poiché, </w:t>
+      </w:r>
+      <w:r>
+        <w:rPr>
+          <w:rFonts w:ascii="Helvetica" w:hAnsi="Helvetica"/>
+          <w:sz w:val="24"/>
+          <w:szCs w:val="24"/>
+        </w:rPr>
+        <w:t xml:space="preserve">per </w:t>
+      </w:r>
+      <w:r>
+        <w:rPr>
+          <w:rFonts w:ascii="Helvetica" w:hAnsi="Helvetica"/>
+          <w:sz w:val="24"/>
+          <w:szCs w:val="24"/>
+        </w:rPr>
+        <w:t>noi ritenuto</w:t>
+      </w:r>
+      <w:r>
+        <w:rPr>
+          <w:rFonts w:ascii="Helvetica" w:hAnsi="Helvetica"/>
+          <w:sz w:val="24"/>
+          <w:szCs w:val="24"/>
         </w:rPr>
         <w:t xml:space="preserve"> </w:t>
       </w:r>
       <w:r>
         <w:rPr>
           <w:rFonts w:ascii="Helvetica" w:hAnsi="Helvetica"/>
-          <w:i/>
-          <w:iCs/>
-          <w:sz w:val="16"/>
-          <w:szCs w:val="16"/>
-        </w:rPr>
-        <w:t xml:space="preserve">scarto </w:t>
-      </w:r>
-      <w:proofErr w:type="spellStart"/>
-      <w:r>
-        <w:rPr>
-          <w:rFonts w:ascii="Helvetica" w:hAnsi="Helvetica"/>
-          <w:i/>
-          <w:iCs/>
-          <w:sz w:val="16"/>
-          <w:szCs w:val="16"/>
-        </w:rPr>
-        <w:t>interquantile</w:t>
-      </w:r>
-      <w:proofErr w:type="spellEnd"/>
-      <w:r>
-        <w:rPr>
-          <w:rFonts w:ascii="Helvetica" w:hAnsi="Helvetica"/>
-          <w:i/>
-          <w:iCs/>
-          <w:sz w:val="16"/>
-          <w:szCs w:val="16"/>
-        </w:rPr>
-        <w:t xml:space="preserve"> img6]</w:t>
-      </w:r>
-    </w:p>
-    <w:p>
-      <w:pPr>
-        <w:spacing w:line="360" w:lineRule="auto"/>
-        <w:jc w:val="both"/>
-        <w:rPr>
-          <w:rFonts w:ascii="Helvetica" w:hAnsi="Helvetica"/>
-          <w:sz w:val="24"/>
-          <w:szCs w:val="24"/>
-        </w:rPr>
-      </w:pPr>
-    </w:p>
-    <w:p>
-      <w:pPr>
-        <w:spacing w:line="360" w:lineRule="auto"/>
-        <w:jc w:val="both"/>
-        <w:rPr>
-          <w:rFonts w:ascii="Helvetica" w:hAnsi="Helvetica"/>
-          <w:sz w:val="24"/>
-          <w:szCs w:val="24"/>
-        </w:rPr>
-      </w:pPr>
-      <w:r>
-        <w:rPr>
-          <w:rFonts w:ascii="Helvetica" w:hAnsi="Helvetica"/>
-          <w:sz w:val="24"/>
-          <w:szCs w:val="24"/>
-        </w:rPr>
-        <w:t xml:space="preserve">Ristampando a console il dataset, aggiornato e modificato, </w:t>
-      </w:r>
-      <w:r>
-        <w:rPr>
-          <w:rFonts w:ascii="Helvetica" w:hAnsi="Helvetica"/>
-          <w:sz w:val="24"/>
-          <w:szCs w:val="24"/>
-        </w:rPr>
-        <w:t>abbiamo</w:t>
-      </w:r>
-      <w:r>
-        <w:rPr>
-          <w:rFonts w:ascii="Helvetica" w:hAnsi="Helvetica"/>
-          <w:sz w:val="24"/>
-          <w:szCs w:val="24"/>
-        </w:rPr>
-        <w:t xml:space="preserve"> notato che è più consistente rispetto alla prima volta che </w:t>
-      </w:r>
-      <w:r>
-        <w:rPr>
-          <w:rFonts w:ascii="Helvetica" w:hAnsi="Helvetica"/>
-          <w:sz w:val="24"/>
-          <w:szCs w:val="24"/>
-        </w:rPr>
-        <w:t>l’</w:t>
-      </w:r>
-      <w:r>
-        <w:rPr>
-          <w:rFonts w:ascii="Helvetica" w:hAnsi="Helvetica"/>
-          <w:sz w:val="24"/>
-          <w:szCs w:val="24"/>
-        </w:rPr>
-        <w:t>a</w:t>
-      </w:r>
-      <w:r>
-        <w:rPr>
-          <w:rFonts w:ascii="Helvetica" w:hAnsi="Helvetica"/>
-          <w:sz w:val="24"/>
-          <w:szCs w:val="24"/>
-        </w:rPr>
-        <w:t>vevamo</w:t>
-      </w:r>
-      <w:r>
-        <w:rPr>
-          <w:rFonts w:ascii="Helvetica" w:hAnsi="Helvetica"/>
-          <w:sz w:val="24"/>
-          <w:szCs w:val="24"/>
-        </w:rPr>
-        <w:t xml:space="preserve"> visualizzato</w:t>
-      </w:r>
-      <w:r>
-        <w:rPr>
-          <w:rFonts w:ascii="Helvetica" w:hAnsi="Helvetica"/>
-          <w:sz w:val="24"/>
-          <w:szCs w:val="24"/>
-        </w:rPr>
-        <w:t xml:space="preserve">; </w:t>
-      </w:r>
-      <w:proofErr w:type="gramStart"/>
-      <w:r>
-        <w:rPr>
-          <w:rFonts w:ascii="Helvetica" w:hAnsi="Helvetica"/>
-          <w:sz w:val="24"/>
-          <w:szCs w:val="24"/>
-        </w:rPr>
-        <w:t>tuttavia</w:t>
-      </w:r>
-      <w:proofErr w:type="gramEnd"/>
-      <w:r>
-        <w:rPr>
-          <w:rFonts w:ascii="Helvetica" w:hAnsi="Helvetica"/>
-          <w:sz w:val="24"/>
-          <w:szCs w:val="24"/>
-        </w:rPr>
-        <w:t xml:space="preserve"> ci sono ancora delle modifiche da apportare. </w:t>
-      </w:r>
-      <w:r>
-        <w:rPr>
-          <w:rFonts w:ascii="Helvetica" w:hAnsi="Helvetica"/>
-          <w:sz w:val="24"/>
-          <w:szCs w:val="24"/>
-        </w:rPr>
-        <w:t>Abbiamo q</w:t>
-      </w:r>
-      <w:r>
-        <w:rPr>
-          <w:rFonts w:ascii="Helvetica" w:hAnsi="Helvetica"/>
-          <w:sz w:val="24"/>
-          <w:szCs w:val="24"/>
-        </w:rPr>
-        <w:t xml:space="preserve">uindi </w:t>
-      </w:r>
-      <w:r>
-        <w:rPr>
-          <w:rFonts w:ascii="Helvetica" w:hAnsi="Helvetica"/>
-          <w:sz w:val="24"/>
-          <w:szCs w:val="24"/>
-        </w:rPr>
-        <w:t xml:space="preserve">impostato </w:t>
-      </w:r>
-      <w:r>
-        <w:rPr>
-          <w:rFonts w:ascii="Helvetica" w:hAnsi="Helvetica"/>
-          <w:sz w:val="24"/>
-          <w:szCs w:val="24"/>
-        </w:rPr>
-        <w:t xml:space="preserve">sull’attributo </w:t>
-      </w:r>
-      <w:proofErr w:type="spellStart"/>
-      <w:r>
-        <w:rPr>
-          <w:rFonts w:ascii="Helvetica" w:hAnsi="Helvetica"/>
-          <w:sz w:val="24"/>
-          <w:szCs w:val="24"/>
-        </w:rPr>
-        <w:t>age</w:t>
-      </w:r>
-      <w:proofErr w:type="spellEnd"/>
-      <w:r>
-        <w:rPr>
-          <w:rFonts w:ascii="Helvetica" w:hAnsi="Helvetica"/>
-          <w:sz w:val="24"/>
-          <w:szCs w:val="24"/>
-        </w:rPr>
-        <w:t xml:space="preserve"> un controllo che non permettesse di inserire valori inferiori a 0 o superiori di 120</w:t>
-      </w:r>
-      <w:r>
-        <w:rPr>
-          <w:rFonts w:ascii="Helvetica" w:hAnsi="Helvetica"/>
-          <w:sz w:val="24"/>
-          <w:szCs w:val="24"/>
-        </w:rPr>
-        <w:t>; mentre</w:t>
-      </w:r>
-      <w:r>
-        <w:rPr>
-          <w:rFonts w:ascii="Helvetica" w:hAnsi="Helvetica"/>
-          <w:sz w:val="24"/>
-          <w:szCs w:val="24"/>
-        </w:rPr>
-        <w:t xml:space="preserve"> sull’attributo </w:t>
-      </w:r>
-      <w:proofErr w:type="spellStart"/>
-      <w:r>
-        <w:rPr>
-          <w:rFonts w:ascii="Helvetica" w:hAnsi="Helvetica"/>
-          <w:sz w:val="24"/>
-          <w:szCs w:val="24"/>
-        </w:rPr>
-        <w:t>rest_bp</w:t>
-      </w:r>
-      <w:proofErr w:type="spellEnd"/>
-      <w:r>
-        <w:rPr>
-          <w:rFonts w:ascii="Helvetica" w:hAnsi="Helvetica"/>
-          <w:sz w:val="24"/>
-          <w:szCs w:val="24"/>
-        </w:rPr>
-        <w:t xml:space="preserve">, </w:t>
-      </w:r>
-      <w:r>
-        <w:rPr>
-          <w:rFonts w:ascii="Helvetica" w:hAnsi="Helvetica"/>
-          <w:sz w:val="24"/>
-          <w:szCs w:val="24"/>
-        </w:rPr>
-        <w:t>abbiamo</w:t>
-      </w:r>
-      <w:r>
-        <w:rPr>
-          <w:rFonts w:ascii="Helvetica" w:hAnsi="Helvetica"/>
-          <w:sz w:val="24"/>
-          <w:szCs w:val="24"/>
-        </w:rPr>
-        <w:t xml:space="preserve"> inserito un range che va da 70 a 150 per la pressione sanguigna a riposo. </w:t>
-      </w:r>
-      <w:r>
-        <w:rPr>
-          <w:rFonts w:ascii="Helvetica" w:hAnsi="Helvetica"/>
-          <w:sz w:val="24"/>
-          <w:szCs w:val="24"/>
-        </w:rPr>
-        <w:t xml:space="preserve">Al termine di </w:t>
-      </w:r>
-      <w:r>
-        <w:rPr>
-          <w:rFonts w:ascii="Helvetica" w:hAnsi="Helvetica"/>
-          <w:sz w:val="24"/>
-          <w:szCs w:val="24"/>
-        </w:rPr>
-        <w:t xml:space="preserve">queste modifiche </w:t>
-      </w:r>
-      <w:r>
-        <w:rPr>
-          <w:rFonts w:ascii="Helvetica" w:hAnsi="Helvetica"/>
-          <w:sz w:val="24"/>
-          <w:szCs w:val="24"/>
-        </w:rPr>
-        <w:t>abbiamo</w:t>
-      </w:r>
-      <w:r>
-        <w:rPr>
-          <w:rFonts w:ascii="Helvetica" w:hAnsi="Helvetica"/>
-          <w:sz w:val="24"/>
-          <w:szCs w:val="24"/>
-        </w:rPr>
-        <w:t xml:space="preserve"> ristampato il dataset</w:t>
+          <w:sz w:val="24"/>
+          <w:szCs w:val="24"/>
+        </w:rPr>
+        <w:t>consistente.</w:t>
       </w:r>
       <w:r>
         <w:rPr>
@@ -7270,86 +7447,6 @@
         </w:rPr>
         <w:t xml:space="preserve"> </w:t>
       </w:r>
-      <w:r>
-        <w:rPr>
-          <w:rFonts w:ascii="Helvetica" w:hAnsi="Helvetica"/>
-          <w:sz w:val="24"/>
-          <w:szCs w:val="24"/>
-        </w:rPr>
-        <w:t>abbiamo</w:t>
-      </w:r>
-      <w:r>
-        <w:rPr>
-          <w:rFonts w:ascii="Helvetica" w:hAnsi="Helvetica"/>
-          <w:sz w:val="24"/>
-          <w:szCs w:val="24"/>
-        </w:rPr>
-        <w:t xml:space="preserve"> stabilito che non ci fossero più modifiche da apportare </w:t>
-      </w:r>
-      <w:r>
-        <w:rPr>
-          <w:rFonts w:ascii="Helvetica" w:hAnsi="Helvetica"/>
-          <w:sz w:val="24"/>
-          <w:szCs w:val="24"/>
-        </w:rPr>
-        <w:t xml:space="preserve">poiché, </w:t>
-      </w:r>
-      <w:r>
-        <w:rPr>
-          <w:rFonts w:ascii="Helvetica" w:hAnsi="Helvetica"/>
-          <w:sz w:val="24"/>
-          <w:szCs w:val="24"/>
-        </w:rPr>
-        <w:t xml:space="preserve">per </w:t>
-      </w:r>
-      <w:r>
-        <w:rPr>
-          <w:rFonts w:ascii="Helvetica" w:hAnsi="Helvetica"/>
-          <w:sz w:val="24"/>
-          <w:szCs w:val="24"/>
-        </w:rPr>
-        <w:t>noi</w:t>
-      </w:r>
-      <w:r>
-        <w:rPr>
-          <w:rFonts w:ascii="Helvetica" w:hAnsi="Helvetica"/>
-          <w:sz w:val="24"/>
-          <w:szCs w:val="24"/>
-        </w:rPr>
-        <w:t xml:space="preserve"> </w:t>
-      </w:r>
-      <w:r>
-        <w:rPr>
-          <w:rFonts w:ascii="Helvetica" w:hAnsi="Helvetica"/>
-          <w:sz w:val="24"/>
-          <w:szCs w:val="24"/>
-        </w:rPr>
-        <w:t>ritenuto</w:t>
-      </w:r>
-      <w:r>
-        <w:rPr>
-          <w:rFonts w:ascii="Helvetica" w:hAnsi="Helvetica"/>
-          <w:sz w:val="24"/>
-          <w:szCs w:val="24"/>
-        </w:rPr>
-        <w:t xml:space="preserve"> </w:t>
-      </w:r>
-      <w:r>
-        <w:rPr>
-          <w:rFonts w:ascii="Helvetica" w:hAnsi="Helvetica"/>
-          <w:sz w:val="24"/>
-          <w:szCs w:val="24"/>
-        </w:rPr>
-        <w:t>consistente.</w:t>
-      </w:r>
-      <w:r>
-        <w:rPr>
-          <w:rFonts w:ascii="Helvetica" w:hAnsi="Helvetica"/>
-          <w:sz w:val="24"/>
-          <w:szCs w:val="24"/>
-        </w:rPr>
-        <w:t xml:space="preserve"> </w:t>
-      </w:r>
     </w:p>
     <w:p>
       <w:pPr>
@@ -7379,7 +7476,6 @@
           <w:sz w:val="24"/>
           <w:szCs w:val="24"/>
         </w:rPr>
-        <w:lastRenderedPageBreak/>
         <w:drawing>
           <wp:inline distT="0" distB="0" distL="0" distR="0" wp14:anchorId="614E2EDE" wp14:editId="397A6B50">
             <wp:extent cx="5472430" cy="3387983"/>
@@ -7740,7 +7836,7 @@
       <w:proofErr w:type="gramStart"/>
       <w:r>
         <w:rPr>
-          <w:rFonts w:ascii="Helvetica" w:hAnsi="Helvetica"/>
+          <w:rFonts w:ascii="Consolas" w:hAnsi="Consolas"/>
           <w:sz w:val="24"/>
           <w:szCs w:val="24"/>
         </w:rPr>
@@ -7749,7 +7845,7 @@
       <w:proofErr w:type="spellEnd"/>
       <w:r>
         <w:rPr>
-          <w:rFonts w:ascii="Helvetica" w:hAnsi="Helvetica"/>
+          <w:rFonts w:ascii="Consolas" w:hAnsi="Consolas"/>
           <w:sz w:val="24"/>
           <w:szCs w:val="24"/>
         </w:rPr>
@@ -7758,11 +7854,19 @@
       <w:proofErr w:type="gramEnd"/>
       <w:r>
         <w:rPr>
-          <w:rFonts w:ascii="Helvetica" w:hAnsi="Helvetica"/>
-          <w:sz w:val="24"/>
-          <w:szCs w:val="24"/>
-        </w:rPr>
-        <w:t xml:space="preserve">)” il loro contenuti suddivisi in quantili. </w:t>
+          <w:rFonts w:ascii="Consolas" w:hAnsi="Consolas"/>
+          <w:sz w:val="24"/>
+          <w:szCs w:val="24"/>
+        </w:rPr>
+        <w:t>)</w:t>
+      </w:r>
+      <w:r>
+        <w:rPr>
+          <w:rFonts w:ascii="Helvetica" w:hAnsi="Helvetica"/>
+          <w:sz w:val="24"/>
+          <w:szCs w:val="24"/>
+        </w:rPr>
+        <w:t xml:space="preserve">” il loro contenuti suddivisi in quantili. </w:t>
       </w:r>
       <w:r>
         <w:rPr>
@@ -8036,6 +8140,7 @@
           <w:sz w:val="16"/>
           <w:szCs w:val="16"/>
         </w:rPr>
+        <w:lastRenderedPageBreak/>
         <w:t>[Grafico Regressione tra</w:t>
       </w:r>
       <w:r>
@@ -8161,7 +8266,6 @@
           <w:sz w:val="24"/>
           <w:szCs w:val="24"/>
         </w:rPr>
-        <w:lastRenderedPageBreak/>
         <w:t>P</w:t>
       </w:r>
       <w:r>
@@ -8988,6 +9092,7 @@
           <w:sz w:val="16"/>
           <w:szCs w:val="16"/>
         </w:rPr>
+        <w:lastRenderedPageBreak/>
         <w:t>[</w:t>
       </w:r>
       <w:r>
@@ -9159,7 +9264,6 @@
           <w:sz w:val="24"/>
           <w:szCs w:val="24"/>
         </w:rPr>
-        <w:lastRenderedPageBreak/>
         <w:t xml:space="preserve">Come ultima consegna ci è stato chiesto di creare un data frame contente </w:t>
       </w:r>
       <w:proofErr w:type="gramStart"/>
@@ -9707,6 +9811,7 @@
           <w:sz w:val="16"/>
           <w:szCs w:val="16"/>
         </w:rPr>
+        <w:lastRenderedPageBreak/>
         <w:t>[S</w:t>
       </w:r>
       <w:r>
@@ -9799,7 +9904,6 @@
           <w:sz w:val="24"/>
           <w:szCs w:val="24"/>
         </w:rPr>
-        <w:lastRenderedPageBreak/>
         <w:drawing>
           <wp:anchor distT="0" distB="0" distL="114300" distR="114300" simplePos="0" relativeHeight="251668480" behindDoc="0" locked="0" layoutInCell="1" allowOverlap="1" wp14:anchorId="075043CA" wp14:editId="1B5719E7">
             <wp:simplePos x="0" y="0"/>
@@ -10520,7 +10624,6 @@
           <w:sz w:val="24"/>
           <w:szCs w:val="24"/>
         </w:rPr>
-        <w:lastRenderedPageBreak/>
         <w:t>Per</w:t>
       </w:r>
       <w:r>

</xml_diff>